<commit_message>
- correction du diagramme des exigences
</commit_message>
<xml_diff>
--- a/Documentation/cahier_des_charges.docx
+++ b/Documentation/cahier_des_charges.docx
@@ -1,6 +1,6 @@
 
 <file path=word/document.xml><?xml version="1.0" encoding="utf-8"?>
-<w:document xmlns:wpc="http://schemas.microsoft.com/office/word/2010/wordprocessingCanvas" xmlns:cx="http://schemas.microsoft.com/office/drawing/2014/chartex" xmlns:cx1="http://schemas.microsoft.com/office/drawing/2015/9/8/chartex" xmlns:cx2="http://schemas.microsoft.com/office/drawing/2015/10/21/chartex" xmlns:cx3="http://schemas.microsoft.com/office/drawing/2016/5/9/chartex" xmlns:cx4="http://schemas.microsoft.com/office/drawing/2016/5/10/chartex" xmlns:cx5="http://schemas.microsoft.com/office/drawing/2016/5/11/chartex" xmlns:cx6="http://schemas.microsoft.com/office/drawing/2016/5/12/chartex" xmlns:cx7="http://schemas.microsoft.com/office/drawing/2016/5/13/chartex" xmlns:cx8="http://schemas.microsoft.com/office/drawing/2016/5/14/chartex" xmlns:mc="http://schemas.openxmlformats.org/markup-compatibility/2006" xmlns:aink="http://schemas.microsoft.com/office/drawing/2016/ink" xmlns:am3d="http://schemas.microsoft.com/office/drawing/2017/model3d" xmlns:o="urn:schemas-microsoft-com:office:office" xmlns:r="http://schemas.openxmlformats.org/officeDocument/2006/relationships" xmlns:m="http://schemas.openxmlformats.org/officeDocument/2006/math" xmlns:v="urn:schemas-microsoft-com:vml" xmlns:wp14="http://schemas.microsoft.com/office/word/2010/wordprocessingDrawing" xmlns:wp="http://schemas.openxmlformats.org/drawingml/2006/wordprocessingDrawing" xmlns:w10="urn:schemas-microsoft-com:office:word" xmlns:w="http://schemas.openxmlformats.org/wordprocessingml/2006/main" xmlns:w14="http://schemas.microsoft.com/office/word/2010/wordml" xmlns:w15="http://schemas.microsoft.com/office/word/2012/wordml" xmlns:w16cex="http://schemas.microsoft.com/office/word/2018/wordml/cex" xmlns:w16cid="http://schemas.microsoft.com/office/word/2016/wordml/cid" xmlns:w16="http://schemas.microsoft.com/office/word/2018/wordml" xmlns:w16sdtdh="http://schemas.microsoft.com/office/word/2020/wordml/sdtdatahash" xmlns:w16se="http://schemas.microsoft.com/office/word/2015/wordml/symex" xmlns:wpg="http://schemas.microsoft.com/office/word/2010/wordprocessingGroup" xmlns:wpi="http://schemas.microsoft.com/office/word/2010/wordprocessingInk" xmlns:wne="http://schemas.microsoft.com/office/word/2006/wordml" xmlns:wps="http://schemas.microsoft.com/office/word/2010/wordprocessingShape" mc:Ignorable="w14 w15 w16se w16cid w16 w16cex w16sdtdh wp14">
+<w:document xmlns:wpc="http://schemas.microsoft.com/office/word/2010/wordprocessingCanvas" xmlns:cx="http://schemas.microsoft.com/office/drawing/2014/chartex" xmlns:mc="http://schemas.openxmlformats.org/markup-compatibility/2006" xmlns:o="urn:schemas-microsoft-com:office:office" xmlns:r="http://schemas.openxmlformats.org/officeDocument/2006/relationships" xmlns:m="http://schemas.openxmlformats.org/officeDocument/2006/math" xmlns:v="urn:schemas-microsoft-com:vml" xmlns:wp14="http://schemas.microsoft.com/office/word/2010/wordprocessingDrawing" xmlns:wp="http://schemas.openxmlformats.org/drawingml/2006/wordprocessingDrawing" xmlns:w10="urn:schemas-microsoft-com:office:word" xmlns:w="http://schemas.openxmlformats.org/wordprocessingml/2006/main" xmlns:w14="http://schemas.microsoft.com/office/word/2010/wordml" xmlns:w15="http://schemas.microsoft.com/office/word/2012/wordml" xmlns:w16se="http://schemas.microsoft.com/office/word/2015/wordml/symex" xmlns:wpg="http://schemas.microsoft.com/office/word/2010/wordprocessingGroup" xmlns:wpi="http://schemas.microsoft.com/office/word/2010/wordprocessingInk" xmlns:wne="http://schemas.microsoft.com/office/word/2006/wordml" xmlns:wps="http://schemas.microsoft.com/office/word/2010/wordprocessingShape" mc:Ignorable="w14 w15 w16se wp14">
   <w:body>
     <w:p>
       <w:pPr>
@@ -32,6 +32,7 @@
       <w:r>
         <w:rPr>
           <w:noProof/>
+          <w:lang w:eastAsia="fr-FR"/>
         </w:rPr>
         <mc:AlternateContent>
           <mc:Choice Requires="wps">
@@ -94,7 +95,7 @@
               </wp:anchor>
             </w:drawing>
           </mc:Choice>
-          <mc:Fallback>
+          <mc:Fallback xmlns:w16sdtdh="http://schemas.microsoft.com/office/word/2020/wordml/sdtdatahash" xmlns:w16="http://schemas.microsoft.com/office/word/2018/wordml" xmlns:w16cid="http://schemas.microsoft.com/office/word/2016/wordml/cid" xmlns:w16cex="http://schemas.microsoft.com/office/word/2018/wordml/cex" xmlns:am3d="http://schemas.microsoft.com/office/drawing/2017/model3d" xmlns:aink="http://schemas.microsoft.com/office/drawing/2016/ink" xmlns:cx8="http://schemas.microsoft.com/office/drawing/2016/5/14/chartex" xmlns:cx7="http://schemas.microsoft.com/office/drawing/2016/5/13/chartex" xmlns:cx6="http://schemas.microsoft.com/office/drawing/2016/5/12/chartex" xmlns:cx5="http://schemas.microsoft.com/office/drawing/2016/5/11/chartex" xmlns:cx4="http://schemas.microsoft.com/office/drawing/2016/5/10/chartex" xmlns:cx3="http://schemas.microsoft.com/office/drawing/2016/5/9/chartex" xmlns:cx2="http://schemas.microsoft.com/office/drawing/2015/10/21/chartex" xmlns:cx1="http://schemas.microsoft.com/office/drawing/2015/9/8/chartex">
             <w:pict>
               <v:line w14:anchorId="434556C3" id="Connecteur droit 1" o:spid="_x0000_s1026" style="position:absolute;flip:y;z-index:251659264;visibility:visible;mso-wrap-style:square;mso-width-percent:0;mso-height-percent:0;mso-wrap-distance-left:9pt;mso-wrap-distance-top:0;mso-wrap-distance-right:9pt;mso-wrap-distance-bottom:0;mso-position-horizontal:absolute;mso-position-horizontal-relative:text;mso-position-vertical:absolute;mso-position-vertical-relative:text;mso-width-percent:0;mso-height-percent:0;mso-width-relative:margin;mso-height-relative:margin" from="-19.35pt,7.2pt" to="490.1pt,9pt" o:gfxdata="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" strokecolor="black [3213]" strokeweight="1.5pt">
                 <v:stroke joinstyle="miter"/>
@@ -2437,6 +2438,7 @@
       <w:r>
         <w:rPr>
           <w:noProof/>
+          <w:lang w:eastAsia="fr-FR"/>
         </w:rPr>
         <w:drawing>
           <wp:inline distT="0" distB="0" distL="0" distR="0" wp14:anchorId="691FE131" wp14:editId="0267197B">
@@ -2520,25 +2522,25 @@
       </w:r>
       <w:bookmarkEnd w:id="8"/>
     </w:p>
-    <w:p/>
     <w:p>
-      <w:pPr>
-        <w:jc w:val="center"/>
-      </w:pPr>
-      <w:r>
+      <w:r>
+        <w:rPr>
+          <w:noProof/>
+          <w:lang w:eastAsia="fr-FR"/>
+        </w:rPr>
         <w:drawing>
-          <wp:anchor distT="0" distB="0" distL="114300" distR="114300" simplePos="0" relativeHeight="251660288" behindDoc="0" locked="0" layoutInCell="1" allowOverlap="1" wp14:anchorId="0A90BBAF" wp14:editId="103FD345">
+          <wp:anchor distT="0" distB="0" distL="114300" distR="114300" simplePos="0" relativeHeight="251660288" behindDoc="0" locked="0" layoutInCell="1" allowOverlap="1" wp14:anchorId="593EFFFF" wp14:editId="2439CCE3">
             <wp:simplePos x="0" y="0"/>
-            <wp:positionH relativeFrom="margin">
-              <wp:align>center</wp:align>
+            <wp:positionH relativeFrom="column">
+              <wp:posOffset>-606074</wp:posOffset>
             </wp:positionH>
             <wp:positionV relativeFrom="paragraph">
-              <wp:posOffset>175895</wp:posOffset>
+              <wp:posOffset>223075</wp:posOffset>
             </wp:positionV>
-            <wp:extent cx="7056784" cy="2419158"/>
-            <wp:effectExtent l="0" t="0" r="0" b="635"/>
+            <wp:extent cx="7041175" cy="2374540"/>
+            <wp:effectExtent l="0" t="0" r="7620" b="6985"/>
             <wp:wrapNone/>
-            <wp:docPr id="5" name="Image 5"/>
+            <wp:docPr id="4" name="Image 4" descr="C:\Users\Eloise\Downloads\TP_TRAMEGPS\Documentation\diagramme_exigences.jpg"/>
             <wp:cNvGraphicFramePr>
               <a:graphicFrameLocks xmlns:a="http://schemas.openxmlformats.org/drawingml/2006/main" noChangeAspect="1"/>
             </wp:cNvGraphicFramePr>
@@ -2546,8 +2548,10 @@
               <a:graphicData uri="http://schemas.openxmlformats.org/drawingml/2006/picture">
                 <pic:pic xmlns:pic="http://schemas.openxmlformats.org/drawingml/2006/picture">
                   <pic:nvPicPr>
-                    <pic:cNvPr id="1" name=""/>
-                    <pic:cNvPicPr/>
+                    <pic:cNvPr id="0" name="Picture 1" descr="C:\Users\Eloise\Downloads\TP_TRAMEGPS\Documentation\diagramme_exigences.jpg"/>
+                    <pic:cNvPicPr>
+                      <a:picLocks noChangeAspect="1" noChangeArrowheads="1"/>
+                    </pic:cNvPicPr>
                   </pic:nvPicPr>
                   <pic:blipFill>
                     <a:blip r:embed="rId6">
@@ -2557,18 +2561,23 @@
                         </a:ext>
                       </a:extLst>
                     </a:blip>
+                    <a:srcRect/>
                     <a:stretch>
                       <a:fillRect/>
                     </a:stretch>
                   </pic:blipFill>
-                  <pic:spPr>
+                  <pic:spPr bwMode="auto">
                     <a:xfrm>
                       <a:off x="0" y="0"/>
-                      <a:ext cx="7056784" cy="2419158"/>
+                      <a:ext cx="7041175" cy="2374540"/>
                     </a:xfrm>
                     <a:prstGeom prst="rect">
                       <a:avLst/>
                     </a:prstGeom>
+                    <a:noFill/>
+                    <a:ln>
+                      <a:noFill/>
+                    </a:ln>
                   </pic:spPr>
                 </pic:pic>
               </a:graphicData>
@@ -2583,9 +2592,11 @@
         </w:drawing>
       </w:r>
     </w:p>
-    <w:p/>
-    <w:p/>
-    <w:p/>
+    <w:p>
+      <w:pPr>
+        <w:jc w:val="center"/>
+      </w:pPr>
+    </w:p>
     <w:p/>
     <w:p/>
     <w:p/>
@@ -2595,64 +2606,57 @@
     <w:p/>
     <w:p/>
     <w:p>
-      <w:pPr>
-        <w:pStyle w:val="Titre3"/>
-        <w:ind w:firstLine="708"/>
-        <w:rPr>
-          <w:b/>
-          <w:bCs/>
-          <w:color w:val="auto"/>
-        </w:rPr>
-      </w:pPr>
-      <w:bookmarkStart w:id="9" w:name="_Toc150818819"/>
-      <w:r>
-        <w:rPr>
-          <w:b/>
-          <w:bCs/>
-          <w:color w:val="auto"/>
-        </w:rPr>
-        <w:t>4</w:t>
-      </w:r>
-      <w:r>
-        <w:rPr>
-          <w:b/>
-          <w:bCs/>
-          <w:color w:val="auto"/>
-        </w:rPr>
-        <w:t>.</w:t>
-      </w:r>
-      <w:r>
-        <w:rPr>
-          <w:b/>
-          <w:bCs/>
-          <w:color w:val="auto"/>
-        </w:rPr>
-        <w:t>3</w:t>
-      </w:r>
-      <w:r>
-        <w:rPr>
-          <w:b/>
-          <w:bCs/>
-          <w:color w:val="auto"/>
-        </w:rPr>
-        <w:t xml:space="preserve"> </w:t>
-      </w:r>
-      <w:r>
-        <w:rPr>
-          <w:b/>
-          <w:bCs/>
-          <w:color w:val="auto"/>
-        </w:rPr>
-        <w:t>MCD</w:t>
-      </w:r>
+      <w:bookmarkStart w:id="9" w:name="_GoBack"/>
       <w:bookmarkEnd w:id="9"/>
     </w:p>
     <w:p/>
     <w:p>
       <w:pPr>
+        <w:pStyle w:val="Titre3"/>
+        <w:ind w:firstLine="708"/>
+        <w:rPr>
+          <w:b/>
+          <w:bCs/>
+          <w:color w:val="auto"/>
+        </w:rPr>
+      </w:pPr>
+      <w:bookmarkStart w:id="10" w:name="_Toc150818819"/>
+      <w:r>
+        <w:rPr>
+          <w:b/>
+          <w:bCs/>
+          <w:color w:val="auto"/>
+        </w:rPr>
+        <w:t>4</w:t>
+      </w:r>
+      <w:r>
+        <w:rPr>
+          <w:b/>
+          <w:bCs/>
+          <w:color w:val="auto"/>
+        </w:rPr>
+        <w:t>.</w:t>
+      </w:r>
+      <w:r>
+        <w:rPr>
+          <w:b/>
+          <w:bCs/>
+          <w:color w:val="auto"/>
+        </w:rPr>
+        <w:t>3 MCD</w:t>
+      </w:r>
+      <w:bookmarkEnd w:id="10"/>
+    </w:p>
+    <w:p/>
+    <w:p>
+      <w:pPr>
         <w:jc w:val="center"/>
       </w:pPr>
       <w:r>
+        <w:rPr>
+          <w:noProof/>
+          <w:lang w:eastAsia="fr-FR"/>
+        </w:rPr>
         <w:drawing>
           <wp:inline distT="0" distB="0" distL="0" distR="0" wp14:anchorId="23E06F33" wp14:editId="6B13328F">
             <wp:extent cx="5088467" cy="2158897"/>
@@ -2712,7 +2716,7 @@
 </file>
 
 <file path=word/numbering.xml><?xml version="1.0" encoding="utf-8"?>
-<w:numbering xmlns:wpc="http://schemas.microsoft.com/office/word/2010/wordprocessingCanvas" xmlns:cx="http://schemas.microsoft.com/office/drawing/2014/chartex" xmlns:cx1="http://schemas.microsoft.com/office/drawing/2015/9/8/chartex" xmlns:cx2="http://schemas.microsoft.com/office/drawing/2015/10/21/chartex" xmlns:cx3="http://schemas.microsoft.com/office/drawing/2016/5/9/chartex" xmlns:cx4="http://schemas.microsoft.com/office/drawing/2016/5/10/chartex" xmlns:cx5="http://schemas.microsoft.com/office/drawing/2016/5/11/chartex" xmlns:cx6="http://schemas.microsoft.com/office/drawing/2016/5/12/chartex" xmlns:cx7="http://schemas.microsoft.com/office/drawing/2016/5/13/chartex" xmlns:cx8="http://schemas.microsoft.com/office/drawing/2016/5/14/chartex" xmlns:mc="http://schemas.openxmlformats.org/markup-compatibility/2006" xmlns:aink="http://schemas.microsoft.com/office/drawing/2016/ink" xmlns:am3d="http://schemas.microsoft.com/office/drawing/2017/model3d" xmlns:o="urn:schemas-microsoft-com:office:office" xmlns:r="http://schemas.openxmlformats.org/officeDocument/2006/relationships" xmlns:m="http://schemas.openxmlformats.org/officeDocument/2006/math" xmlns:v="urn:schemas-microsoft-com:vml" xmlns:wp14="http://schemas.microsoft.com/office/word/2010/wordprocessingDrawing" xmlns:wp="http://schemas.openxmlformats.org/drawingml/2006/wordprocessingDrawing" xmlns:w10="urn:schemas-microsoft-com:office:word" xmlns:w="http://schemas.openxmlformats.org/wordprocessingml/2006/main" xmlns:w14="http://schemas.microsoft.com/office/word/2010/wordml" xmlns:w15="http://schemas.microsoft.com/office/word/2012/wordml" xmlns:w16cex="http://schemas.microsoft.com/office/word/2018/wordml/cex" xmlns:w16cid="http://schemas.microsoft.com/office/word/2016/wordml/cid" xmlns:w16="http://schemas.microsoft.com/office/word/2018/wordml" xmlns:w16sdtdh="http://schemas.microsoft.com/office/word/2020/wordml/sdtdatahash" xmlns:w16se="http://schemas.microsoft.com/office/word/2015/wordml/symex" xmlns:wpg="http://schemas.microsoft.com/office/word/2010/wordprocessingGroup" xmlns:wpi="http://schemas.microsoft.com/office/word/2010/wordprocessingInk" xmlns:wne="http://schemas.microsoft.com/office/word/2006/wordml" xmlns:wps="http://schemas.microsoft.com/office/word/2010/wordprocessingShape" mc:Ignorable="w14 w15 w16se w16cid w16 w16cex w16sdtdh wp14">
+<w:numbering xmlns:wpc="http://schemas.microsoft.com/office/word/2010/wordprocessingCanvas" xmlns:cx="http://schemas.microsoft.com/office/drawing/2014/chartex" xmlns:mc="http://schemas.openxmlformats.org/markup-compatibility/2006" xmlns:o="urn:schemas-microsoft-com:office:office" xmlns:r="http://schemas.openxmlformats.org/officeDocument/2006/relationships" xmlns:m="http://schemas.openxmlformats.org/officeDocument/2006/math" xmlns:v="urn:schemas-microsoft-com:vml" xmlns:wp14="http://schemas.microsoft.com/office/word/2010/wordprocessingDrawing" xmlns:wp="http://schemas.openxmlformats.org/drawingml/2006/wordprocessingDrawing" xmlns:w10="urn:schemas-microsoft-com:office:word" xmlns:w="http://schemas.openxmlformats.org/wordprocessingml/2006/main" xmlns:w14="http://schemas.microsoft.com/office/word/2010/wordml" xmlns:w15="http://schemas.microsoft.com/office/word/2012/wordml" xmlns:w16se="http://schemas.microsoft.com/office/word/2015/wordml/symex" xmlns:wpg="http://schemas.microsoft.com/office/word/2010/wordprocessingGroup" xmlns:wpi="http://schemas.microsoft.com/office/word/2010/wordprocessingInk" xmlns:wne="http://schemas.microsoft.com/office/word/2006/wordml" xmlns:wps="http://schemas.microsoft.com/office/word/2010/wordprocessingShape" mc:Ignorable="w14 w15 w16se wp14">
   <w:abstractNum w:abstractNumId="0" w15:restartNumberingAfterBreak="0">
     <w:nsid w:val="08817E46"/>
     <w:multiLevelType w:val="hybridMultilevel"/>
@@ -2833,7 +2837,7 @@
 </file>
 
 <file path=word/styles.xml><?xml version="1.0" encoding="utf-8"?>
-<w:styles xmlns:mc="http://schemas.openxmlformats.org/markup-compatibility/2006" xmlns:r="http://schemas.openxmlformats.org/officeDocument/2006/relationships" xmlns:w="http://schemas.openxmlformats.org/wordprocessingml/2006/main" xmlns:w14="http://schemas.microsoft.com/office/word/2010/wordml" xmlns:w15="http://schemas.microsoft.com/office/word/2012/wordml" xmlns:w16cex="http://schemas.microsoft.com/office/word/2018/wordml/cex" xmlns:w16cid="http://schemas.microsoft.com/office/word/2016/wordml/cid" xmlns:w16="http://schemas.microsoft.com/office/word/2018/wordml" xmlns:w16sdtdh="http://schemas.microsoft.com/office/word/2020/wordml/sdtdatahash" xmlns:w16se="http://schemas.microsoft.com/office/word/2015/wordml/symex" mc:Ignorable="w14 w15 w16se w16cid w16 w16cex w16sdtdh">
+<w:styles xmlns:mc="http://schemas.openxmlformats.org/markup-compatibility/2006" xmlns:r="http://schemas.openxmlformats.org/officeDocument/2006/relationships" xmlns:w="http://schemas.openxmlformats.org/wordprocessingml/2006/main" xmlns:w14="http://schemas.microsoft.com/office/word/2010/wordml" xmlns:w15="http://schemas.microsoft.com/office/word/2012/wordml" xmlns:w16se="http://schemas.microsoft.com/office/word/2015/wordml/symex" mc:Ignorable="w14 w15 w16se">
   <w:docDefaults>
     <w:rPrDefault>
       <w:rPr>
@@ -2849,7 +2853,7 @@
       </w:pPr>
     </w:pPrDefault>
   </w:docDefaults>
-  <w:latentStyles w:defLockedState="0" w:defUIPriority="99" w:defSemiHidden="0" w:defUnhideWhenUsed="0" w:defQFormat="0" w:count="376">
+  <w:latentStyles w:defLockedState="0" w:defUIPriority="99" w:defSemiHidden="0" w:defUnhideWhenUsed="0" w:defQFormat="0" w:count="371">
     <w:lsdException w:name="Normal" w:uiPriority="0" w:qFormat="1"/>
     <w:lsdException w:name="heading 1" w:uiPriority="9" w:qFormat="1"/>
     <w:lsdException w:name="heading 2" w:semiHidden="1" w:uiPriority="9" w:unhideWhenUsed="1" w:qFormat="1"/>
@@ -3221,11 +3225,6 @@
     <w:lsdException w:name="List Table 5 Dark Accent 6" w:uiPriority="50"/>
     <w:lsdException w:name="List Table 6 Colorful Accent 6" w:uiPriority="51"/>
     <w:lsdException w:name="List Table 7 Colorful Accent 6" w:uiPriority="52"/>
-    <w:lsdException w:name="Mention" w:semiHidden="1" w:unhideWhenUsed="1"/>
-    <w:lsdException w:name="Smart Hyperlink" w:semiHidden="1" w:unhideWhenUsed="1"/>
-    <w:lsdException w:name="Hashtag" w:semiHidden="1" w:unhideWhenUsed="1"/>
-    <w:lsdException w:name="Unresolved Mention" w:semiHidden="1" w:unhideWhenUsed="1"/>
-    <w:lsdException w:name="Smart Link" w:semiHidden="1" w:unhideWhenUsed="1"/>
   </w:latentStyles>
   <w:style w:type="paragraph" w:default="1" w:styleId="Normal">
     <w:name w:val="Normal"/>

</xml_diff>